<commit_message>
Submit template html, task 2
</commit_message>
<xml_diff>
--- a/GCC Software Development/Web Course/Assignment/Assessment 2.docx
+++ b/GCC Software Development/Web Course/Assignment/Assessment 2.docx
@@ -168,7 +168,23 @@
           <w:sz w:val="28"/>
           <w:szCs w:val="28"/>
         </w:rPr>
-        <w:t>zoo, cafe, Play Park and walks.</w:t>
+        <w:t xml:space="preserve">zoo, cafe, Play </w:t>
+      </w:r>
+      <w:proofErr w:type="gramStart"/>
+      <w:r>
+        <w:rPr>
+          <w:sz w:val="28"/>
+          <w:szCs w:val="28"/>
+        </w:rPr>
+        <w:t>Park</w:t>
+      </w:r>
+      <w:proofErr w:type="gramEnd"/>
+      <w:r>
+        <w:rPr>
+          <w:sz w:val="28"/>
+          <w:szCs w:val="28"/>
+        </w:rPr>
+        <w:t xml:space="preserve"> and walks.</w:t>
       </w:r>
     </w:p>
     <w:p>
@@ -205,7 +221,23 @@
           <w:sz w:val="28"/>
           <w:szCs w:val="28"/>
         </w:rPr>
-        <w:t>Initially they want to advertise the location, opening times, goods and services. Their aim is to appeal to a wide target audience including families, garden enthusiasts, travellers looking f</w:t>
+        <w:t xml:space="preserve">Initially they want to advertise the location, opening times, </w:t>
+      </w:r>
+      <w:proofErr w:type="gramStart"/>
+      <w:r>
+        <w:rPr>
+          <w:sz w:val="28"/>
+          <w:szCs w:val="28"/>
+        </w:rPr>
+        <w:t>goods</w:t>
+      </w:r>
+      <w:proofErr w:type="gramEnd"/>
+      <w:r>
+        <w:rPr>
+          <w:sz w:val="28"/>
+          <w:szCs w:val="28"/>
+        </w:rPr>
+        <w:t xml:space="preserve"> and services. Their aim is to appeal to a wide target audience including families, garden enthusiasts, travellers looking f</w:t>
       </w:r>
       <w:r>
         <w:rPr>
@@ -638,6 +670,12 @@
                 <w:rFonts w:ascii="Arial" w:eastAsia="Times New Roman" w:hAnsi="Arial" w:cs="Times New Roman"/>
               </w:rPr>
             </w:pPr>
+            <w:r>
+              <w:rPr>
+                <w:rFonts w:ascii="Segoe UI Symbol" w:hAnsi="Segoe UI Symbol" w:cs="Segoe UI Symbol"/>
+              </w:rPr>
+              <w:t>✔</w:t>
+            </w:r>
           </w:p>
         </w:tc>
       </w:tr>
@@ -870,6 +908,12 @@
                 <w:lang w:eastAsia="en-GB"/>
               </w:rPr>
             </w:pPr>
+            <w:r>
+              <w:rPr>
+                <w:rFonts w:ascii="Segoe UI Symbol" w:hAnsi="Segoe UI Symbol" w:cs="Segoe UI Symbol"/>
+              </w:rPr>
+              <w:t>✔</w:t>
+            </w:r>
           </w:p>
         </w:tc>
       </w:tr>
@@ -1121,7 +1165,25 @@
                 <w:lang w:eastAsia="en-GB"/>
               </w:rPr>
               <w:tab/>
-              <w:t>Produce a test plan to use to test your site locally and also to test it once it is uploaded.</w:t>
+              <w:t xml:space="preserve">Produce a test plan to use to test your site locally </w:t>
+            </w:r>
+            <w:proofErr w:type="gramStart"/>
+            <w:r>
+              <w:rPr>
+                <w:rFonts w:ascii="Arial" w:eastAsia="Times New Roman" w:hAnsi="Arial" w:cs="Arial"/>
+                <w:color w:val="000000"/>
+                <w:lang w:eastAsia="en-GB"/>
+              </w:rPr>
+              <w:t>and also</w:t>
+            </w:r>
+            <w:proofErr w:type="gramEnd"/>
+            <w:r>
+              <w:rPr>
+                <w:rFonts w:ascii="Arial" w:eastAsia="Times New Roman" w:hAnsi="Arial" w:cs="Arial"/>
+                <w:color w:val="000000"/>
+                <w:lang w:eastAsia="en-GB"/>
+              </w:rPr>
+              <w:t xml:space="preserve"> to test it once it is uploaded.</w:t>
             </w:r>
           </w:p>
           <w:p>

</xml_diff>